<commit_message>
added some stuff in the paper
</commit_message>
<xml_diff>
--- a/DS_paper.docx
+++ b/DS_paper.docx
@@ -38,21 +38,7 @@
         <w:rPr>
           <w:rFonts w:ascii="Times New Roman" w:hAnsi="Times New Roman"/>
         </w:rPr>
-        <w:t xml:space="preserve"> based on the </w:t>
-      </w:r>
-      <w:proofErr w:type="spellStart"/>
-      <w:r>
-        <w:rPr>
-          <w:rFonts w:ascii="Times New Roman" w:hAnsi="Times New Roman"/>
-        </w:rPr>
-        <w:t>Kademlia</w:t>
-      </w:r>
-      <w:proofErr w:type="spellEnd"/>
-      <w:r>
-        <w:rPr>
-          <w:rFonts w:ascii="Times New Roman" w:hAnsi="Times New Roman"/>
-        </w:rPr>
-        <w:t xml:space="preserve"> DHT</w:t>
+        <w:t xml:space="preserve"> based on the Kademlia DHT</w:t>
       </w:r>
       <w:r>
         <w:rPr>
@@ -122,21 +108,7 @@
         <w:rPr>
           <w:rFonts w:ascii="Times New Roman" w:hAnsi="Times New Roman"/>
         </w:rPr>
-        <w:t xml:space="preserve"> </w:t>
-      </w:r>
-      <w:proofErr w:type="spellStart"/>
-      <w:r>
-        <w:rPr>
-          <w:rFonts w:ascii="Times New Roman" w:hAnsi="Times New Roman"/>
-        </w:rPr>
-        <w:t>Stribling</w:t>
-      </w:r>
-      <w:proofErr w:type="spellEnd"/>
-      <w:r>
-        <w:rPr>
-          <w:rFonts w:ascii="Times New Roman" w:hAnsi="Times New Roman"/>
-        </w:rPr>
-        <w:t xml:space="preserve"> et al. explore a similar idea in their </w:t>
+        <w:t xml:space="preserve"> Stribling et al. explore a similar idea in their </w:t>
       </w:r>
       <w:r>
         <w:rPr>
@@ -144,7 +116,6 @@
         </w:rPr>
         <w:t xml:space="preserve">paper on </w:t>
       </w:r>
-      <w:proofErr w:type="spellStart"/>
       <w:r>
         <w:rPr>
           <w:rFonts w:ascii="Times New Roman" w:hAnsi="Times New Roman"/>
@@ -152,7 +123,6 @@
         </w:rPr>
         <w:t>WheelFS</w:t>
       </w:r>
-      <w:proofErr w:type="spellEnd"/>
       <w:r>
         <w:rPr>
           <w:rFonts w:ascii="Times New Roman" w:hAnsi="Times New Roman"/>
@@ -254,27 +224,19 @@
         <w:rPr>
           <w:rFonts w:ascii="Times New Roman" w:hAnsi="Times New Roman"/>
         </w:rPr>
-        <w:t xml:space="preserve">based on the </w:t>
-      </w:r>
-      <w:proofErr w:type="spellStart"/>
-      <w:r>
-        <w:rPr>
-          <w:rFonts w:ascii="Times New Roman" w:hAnsi="Times New Roman"/>
-        </w:rPr>
-        <w:t>Kademlia</w:t>
-      </w:r>
-      <w:proofErr w:type="spellEnd"/>
-      <w:r>
-        <w:rPr>
-          <w:rFonts w:ascii="Times New Roman" w:hAnsi="Times New Roman"/>
-        </w:rPr>
-        <w:t xml:space="preserve"> DHT</w:t>
+        <w:t>based on the Kademlia DHT</w:t>
       </w:r>
       <w:r>
         <w:rPr>
           <w:rFonts w:ascii="Times New Roman" w:hAnsi="Times New Roman"/>
         </w:rPr>
         <w:t xml:space="preserve">. It allows for both traditional single-file sharing – that is, downloading a specific copy of a single file from the network – </w:t>
+      </w:r>
+      <w:r>
+        <w:rPr>
+          <w:rFonts w:ascii="Times New Roman" w:hAnsi="Times New Roman"/>
+        </w:rPr>
+        <w:t>and sharing of directories, with the option of specifying which subdirectories to receive update notifications for. Network transfer is implemented via TCP; a file, which consists of a file header that records file metadata and a list of data blocks, is exchanged over the network through parallel transfer of blocks. Directories are conceptually just a special type of file containing a list of its subdirectories and files.</w:t>
       </w:r>
     </w:p>
     <w:p>
@@ -320,7 +282,10 @@
         <w:endnoteRef/>
       </w:r>
       <w:r>
-        <w:t xml:space="preserve"> Citation XXX</w:t>
+        <w:t xml:space="preserve"> </w:t>
+      </w:r>
+      <w:r>
+        <w:t>http://news.cs.nyu.edu/~jinyang/pub/wheelfs-nsdi09.pdf</w:t>
       </w:r>
     </w:p>
   </w:endnote>

</xml_diff>